<commit_message>
primary key vs foriegn key
</commit_message>
<xml_diff>
--- a/SQL/History/notes/History.docx
+++ b/SQL/History/notes/History.docx
@@ -3566,6 +3566,416 @@
     </w:p>
     <w:p>
       <w:pPr>
+        <w:numPr>
+          <w:ilvl w:val="0"/>
+          <w:numId w:val="10"/>
+        </w:numPr>
+        <w:spacing w:before="100" w:beforeAutospacing="1" w:after="100" w:afterAutospacing="1" w:line="276" w:lineRule="auto"/>
+        <w:rPr>
+          <w:rFonts w:eastAsia="Times New Roman" w:cs="Times New Roman"/>
+          <w:b/>
+          <w:bCs/>
+          <w:kern w:val="0"/>
+          <w14:ligatures w14:val="none"/>
+        </w:rPr>
+      </w:pPr>
+      <w:r>
+        <w:rPr>
+          <w:rFonts w:eastAsia="Times New Roman" w:cs="Times New Roman"/>
+          <w:b/>
+          <w:bCs/>
+          <w:kern w:val="0"/>
+          <w14:ligatures w14:val="none"/>
+        </w:rPr>
+        <w:t>Define Primary Key</w:t>
+      </w:r>
+    </w:p>
+    <w:p>
+      <w:pPr>
+        <w:numPr>
+          <w:ilvl w:val="1"/>
+          <w:numId w:val="10"/>
+        </w:numPr>
+        <w:spacing w:before="100" w:beforeAutospacing="1" w:after="100" w:afterAutospacing="1" w:line="276" w:lineRule="auto"/>
+        <w:rPr>
+          <w:rFonts w:eastAsia="Times New Roman" w:cs="Times New Roman"/>
+          <w:kern w:val="0"/>
+          <w14:ligatures w14:val="none"/>
+        </w:rPr>
+      </w:pPr>
+      <w:r>
+        <w:rPr>
+          <w:rFonts w:eastAsia="Times New Roman" w:cs="Times New Roman"/>
+          <w:kern w:val="0"/>
+          <w14:ligatures w14:val="none"/>
+        </w:rPr>
+        <w:t xml:space="preserve">A </w:t>
+      </w:r>
+      <w:r>
+        <w:rPr>
+          <w:rFonts w:eastAsia="Times New Roman" w:cs="Times New Roman"/>
+          <w:b/>
+          <w:bCs/>
+          <w:kern w:val="0"/>
+          <w14:ligatures w14:val="none"/>
+        </w:rPr>
+        <w:t>Primary Key</w:t>
+      </w:r>
+      <w:r>
+        <w:rPr>
+          <w:rFonts w:eastAsia="Times New Roman" w:cs="Times New Roman"/>
+          <w:kern w:val="0"/>
+          <w14:ligatures w14:val="none"/>
+        </w:rPr>
+        <w:t xml:space="preserve"> is a column (or a set of columns) that </w:t>
+      </w:r>
+      <w:r>
+        <w:rPr>
+          <w:rFonts w:eastAsia="Times New Roman" w:cs="Times New Roman"/>
+          <w:b/>
+          <w:bCs/>
+          <w:kern w:val="0"/>
+          <w14:ligatures w14:val="none"/>
+        </w:rPr>
+        <w:t>uniquely identifies each record</w:t>
+      </w:r>
+      <w:r>
+        <w:rPr>
+          <w:rFonts w:eastAsia="Times New Roman" w:cs="Times New Roman"/>
+          <w:kern w:val="0"/>
+          <w14:ligatures w14:val="none"/>
+        </w:rPr>
+        <w:t xml:space="preserve"> in a table.</w:t>
+      </w:r>
+    </w:p>
+    <w:p>
+      <w:pPr>
+        <w:numPr>
+          <w:ilvl w:val="1"/>
+          <w:numId w:val="10"/>
+        </w:numPr>
+        <w:spacing w:before="100" w:beforeAutospacing="1" w:after="100" w:afterAutospacing="1" w:line="276" w:lineRule="auto"/>
+        <w:rPr>
+          <w:rFonts w:eastAsia="Times New Roman" w:cs="Times New Roman"/>
+          <w:kern w:val="0"/>
+          <w14:ligatures w14:val="none"/>
+        </w:rPr>
+      </w:pPr>
+      <w:r>
+        <w:rPr>
+          <w:rFonts w:eastAsia="Times New Roman" w:cs="Times New Roman"/>
+          <w:kern w:val="0"/>
+          <w14:ligatures w14:val="none"/>
+        </w:rPr>
+        <w:t>It cannot be NULL.</w:t>
+      </w:r>
+    </w:p>
+    <w:p>
+      <w:pPr>
+        <w:numPr>
+          <w:ilvl w:val="1"/>
+          <w:numId w:val="10"/>
+        </w:numPr>
+        <w:spacing w:before="100" w:beforeAutospacing="1" w:after="100" w:afterAutospacing="1" w:line="276" w:lineRule="auto"/>
+        <w:rPr>
+          <w:rFonts w:eastAsia="Times New Roman" w:cs="Times New Roman"/>
+          <w:kern w:val="0"/>
+          <w14:ligatures w14:val="none"/>
+        </w:rPr>
+      </w:pPr>
+      <w:r>
+        <w:rPr>
+          <w:rFonts w:eastAsia="Times New Roman" w:cs="Times New Roman"/>
+          <w:kern w:val="0"/>
+          <w14:ligatures w14:val="none"/>
+        </w:rPr>
+        <w:t>It must contain unique values.</w:t>
+      </w:r>
+    </w:p>
+    <w:p>
+      <w:pPr>
+        <w:numPr>
+          <w:ilvl w:val="1"/>
+          <w:numId w:val="10"/>
+        </w:numPr>
+        <w:spacing w:before="100" w:beforeAutospacing="1" w:after="100" w:afterAutospacing="1" w:line="276" w:lineRule="auto"/>
+        <w:rPr>
+          <w:rFonts w:eastAsia="Times New Roman" w:cs="Times New Roman"/>
+          <w:kern w:val="0"/>
+          <w14:ligatures w14:val="none"/>
+        </w:rPr>
+      </w:pPr>
+      <w:r>
+        <w:rPr>
+          <w:rFonts w:eastAsia="Times New Roman" w:cs="Times New Roman"/>
+          <w:kern w:val="0"/>
+          <w14:ligatures w14:val="none"/>
+        </w:rPr>
+        <w:t xml:space="preserve">Example: </w:t>
+      </w:r>
+      <w:proofErr w:type="spellStart"/>
+      <w:r>
+        <w:rPr>
+          <w:rFonts w:eastAsia="Times New Roman" w:cs="Times New Roman"/>
+          <w:kern w:val="0"/>
+          <w14:ligatures w14:val="none"/>
+        </w:rPr>
+        <w:t>StudentID</w:t>
+      </w:r>
+      <w:proofErr w:type="spellEnd"/>
+      <w:r>
+        <w:rPr>
+          <w:rFonts w:eastAsia="Times New Roman" w:cs="Times New Roman"/>
+          <w:kern w:val="0"/>
+          <w14:ligatures w14:val="none"/>
+        </w:rPr>
+        <w:t xml:space="preserve"> in a Students table.</w:t>
+      </w:r>
+    </w:p>
+    <w:p>
+      <w:pPr>
+        <w:numPr>
+          <w:ilvl w:val="0"/>
+          <w:numId w:val="10"/>
+        </w:numPr>
+        <w:spacing w:before="100" w:beforeAutospacing="1" w:after="100" w:afterAutospacing="1" w:line="276" w:lineRule="auto"/>
+        <w:rPr>
+          <w:rFonts w:eastAsia="Times New Roman" w:cs="Times New Roman"/>
+          <w:b/>
+          <w:bCs/>
+          <w:kern w:val="0"/>
+          <w14:ligatures w14:val="none"/>
+        </w:rPr>
+      </w:pPr>
+      <w:r>
+        <w:rPr>
+          <w:rFonts w:eastAsia="Times New Roman" w:cs="Times New Roman"/>
+          <w:b/>
+          <w:bCs/>
+          <w:kern w:val="0"/>
+          <w14:ligatures w14:val="none"/>
+        </w:rPr>
+        <w:t>Define Foreign Key</w:t>
+      </w:r>
+    </w:p>
+    <w:p>
+      <w:pPr>
+        <w:numPr>
+          <w:ilvl w:val="1"/>
+          <w:numId w:val="10"/>
+        </w:numPr>
+        <w:spacing w:before="100" w:beforeAutospacing="1" w:after="100" w:afterAutospacing="1" w:line="276" w:lineRule="auto"/>
+        <w:rPr>
+          <w:rFonts w:eastAsia="Times New Roman" w:cs="Times New Roman"/>
+          <w:kern w:val="0"/>
+          <w14:ligatures w14:val="none"/>
+        </w:rPr>
+      </w:pPr>
+      <w:r>
+        <w:rPr>
+          <w:rFonts w:eastAsia="Times New Roman" w:cs="Times New Roman"/>
+          <w:kern w:val="0"/>
+          <w14:ligatures w14:val="none"/>
+        </w:rPr>
+        <w:t xml:space="preserve">A </w:t>
+      </w:r>
+      <w:r>
+        <w:rPr>
+          <w:rFonts w:eastAsia="Times New Roman" w:cs="Times New Roman"/>
+          <w:b/>
+          <w:bCs/>
+          <w:kern w:val="0"/>
+          <w14:ligatures w14:val="none"/>
+        </w:rPr>
+        <w:t>Foreign Key</w:t>
+      </w:r>
+      <w:r>
+        <w:rPr>
+          <w:rFonts w:eastAsia="Times New Roman" w:cs="Times New Roman"/>
+          <w:kern w:val="0"/>
+          <w14:ligatures w14:val="none"/>
+        </w:rPr>
+        <w:t xml:space="preserve"> is a column in one table that refers to the </w:t>
+      </w:r>
+      <w:r>
+        <w:rPr>
+          <w:rFonts w:eastAsia="Times New Roman" w:cs="Times New Roman"/>
+          <w:b/>
+          <w:bCs/>
+          <w:kern w:val="0"/>
+          <w14:ligatures w14:val="none"/>
+        </w:rPr>
+        <w:t>Primary Key</w:t>
+      </w:r>
+      <w:r>
+        <w:rPr>
+          <w:rFonts w:eastAsia="Times New Roman" w:cs="Times New Roman"/>
+          <w:kern w:val="0"/>
+          <w14:ligatures w14:val="none"/>
+        </w:rPr>
+        <w:t xml:space="preserve"> in another table.</w:t>
+      </w:r>
+    </w:p>
+    <w:p>
+      <w:pPr>
+        <w:numPr>
+          <w:ilvl w:val="1"/>
+          <w:numId w:val="10"/>
+        </w:numPr>
+        <w:spacing w:before="100" w:beforeAutospacing="1" w:after="100" w:afterAutospacing="1" w:line="276" w:lineRule="auto"/>
+        <w:rPr>
+          <w:rFonts w:eastAsia="Times New Roman" w:cs="Times New Roman"/>
+          <w:kern w:val="0"/>
+          <w14:ligatures w14:val="none"/>
+        </w:rPr>
+      </w:pPr>
+      <w:r>
+        <w:rPr>
+          <w:rFonts w:eastAsia="Times New Roman" w:cs="Times New Roman"/>
+          <w:kern w:val="0"/>
+          <w14:ligatures w14:val="none"/>
+        </w:rPr>
+        <w:lastRenderedPageBreak/>
+        <w:t>It creates a relationship between two tables.</w:t>
+      </w:r>
+    </w:p>
+    <w:p>
+      <w:pPr>
+        <w:numPr>
+          <w:ilvl w:val="1"/>
+          <w:numId w:val="10"/>
+        </w:numPr>
+        <w:spacing w:before="100" w:beforeAutospacing="1" w:after="100" w:afterAutospacing="1" w:line="276" w:lineRule="auto"/>
+        <w:rPr>
+          <w:rFonts w:eastAsia="Times New Roman" w:cs="Times New Roman"/>
+          <w:kern w:val="0"/>
+          <w14:ligatures w14:val="none"/>
+        </w:rPr>
+      </w:pPr>
+      <w:r>
+        <w:rPr>
+          <w:rFonts w:eastAsia="Times New Roman" w:cs="Times New Roman"/>
+          <w:kern w:val="0"/>
+          <w14:ligatures w14:val="none"/>
+        </w:rPr>
+        <w:t>It ensures referential integrity.</w:t>
+      </w:r>
+    </w:p>
+    <w:p>
+      <w:pPr>
+        <w:numPr>
+          <w:ilvl w:val="2"/>
+          <w:numId w:val="10"/>
+        </w:numPr>
+        <w:spacing w:before="100" w:beforeAutospacing="1" w:after="100" w:afterAutospacing="1" w:line="276" w:lineRule="auto"/>
+        <w:rPr>
+          <w:rFonts w:eastAsia="Times New Roman" w:cs="Times New Roman"/>
+          <w:kern w:val="0"/>
+          <w14:ligatures w14:val="none"/>
+        </w:rPr>
+      </w:pPr>
+      <w:r>
+        <w:rPr>
+          <w:rFonts w:eastAsia="Times New Roman" w:cs="Times New Roman"/>
+          <w:kern w:val="0"/>
+          <w14:ligatures w14:val="none"/>
+        </w:rPr>
+        <w:t>Example:</w:t>
+      </w:r>
+    </w:p>
+    <w:p>
+      <w:pPr>
+        <w:numPr>
+          <w:ilvl w:val="3"/>
+          <w:numId w:val="10"/>
+        </w:numPr>
+        <w:spacing w:before="100" w:beforeAutospacing="1" w:after="100" w:afterAutospacing="1" w:line="276" w:lineRule="auto"/>
+        <w:rPr>
+          <w:rFonts w:eastAsia="Times New Roman" w:cs="Times New Roman"/>
+          <w:kern w:val="0"/>
+          <w14:ligatures w14:val="none"/>
+        </w:rPr>
+      </w:pPr>
+      <w:r>
+        <w:rPr>
+          <w:rFonts w:eastAsia="Times New Roman" w:cs="Times New Roman"/>
+          <w:kern w:val="0"/>
+          <w14:ligatures w14:val="none"/>
+        </w:rPr>
+        <w:t xml:space="preserve">Students table → </w:t>
+      </w:r>
+      <w:proofErr w:type="spellStart"/>
+      <w:r>
+        <w:rPr>
+          <w:rFonts w:eastAsia="Times New Roman" w:cs="Times New Roman"/>
+          <w:kern w:val="0"/>
+          <w14:ligatures w14:val="none"/>
+        </w:rPr>
+        <w:t>StudentID</w:t>
+      </w:r>
+      <w:proofErr w:type="spellEnd"/>
+      <w:r>
+        <w:rPr>
+          <w:rFonts w:eastAsia="Times New Roman" w:cs="Times New Roman"/>
+          <w:kern w:val="0"/>
+          <w14:ligatures w14:val="none"/>
+        </w:rPr>
+        <w:t xml:space="preserve"> (Primary Key)</w:t>
+      </w:r>
+    </w:p>
+    <w:p>
+      <w:pPr>
+        <w:numPr>
+          <w:ilvl w:val="3"/>
+          <w:numId w:val="10"/>
+        </w:numPr>
+        <w:spacing w:before="100" w:beforeAutospacing="1" w:after="100" w:afterAutospacing="1" w:line="276" w:lineRule="auto"/>
+        <w:rPr>
+          <w:rFonts w:eastAsia="Times New Roman" w:cs="Times New Roman"/>
+          <w:kern w:val="0"/>
+          <w14:ligatures w14:val="none"/>
+        </w:rPr>
+      </w:pPr>
+      <w:r>
+        <w:rPr>
+          <w:rFonts w:eastAsia="Times New Roman" w:cs="Times New Roman"/>
+          <w:kern w:val="0"/>
+          <w14:ligatures w14:val="none"/>
+        </w:rPr>
+        <w:t xml:space="preserve">Enrollments table → </w:t>
+      </w:r>
+      <w:proofErr w:type="spellStart"/>
+      <w:r>
+        <w:rPr>
+          <w:rFonts w:eastAsia="Times New Roman" w:cs="Times New Roman"/>
+          <w:kern w:val="0"/>
+          <w14:ligatures w14:val="none"/>
+        </w:rPr>
+        <w:t>StudentID</w:t>
+      </w:r>
+      <w:proofErr w:type="spellEnd"/>
+      <w:r>
+        <w:rPr>
+          <w:rFonts w:eastAsia="Times New Roman" w:cs="Times New Roman"/>
+          <w:kern w:val="0"/>
+          <w14:ligatures w14:val="none"/>
+        </w:rPr>
+        <w:t xml:space="preserve"> (Foreign Key referencing Students table)</w:t>
+      </w:r>
+    </w:p>
+    <w:p>
+      <w:pPr>
+        <w:spacing w:before="100" w:beforeAutospacing="1" w:after="100" w:afterAutospacing="1" w:line="276" w:lineRule="auto"/>
+        <w:ind w:left="720"/>
+        <w:rPr>
+          <w:rFonts w:eastAsia="Times New Roman" w:cs="Times New Roman"/>
+          <w:kern w:val="0"/>
+          <w14:ligatures w14:val="none"/>
+        </w:rPr>
+      </w:pPr>
+    </w:p>
+    <w:p>
+      <w:pPr>
         <w:spacing w:before="100" w:beforeAutospacing="1" w:after="100" w:afterAutospacing="1" w:line="276" w:lineRule="auto"/>
         <w:ind w:left="720"/>
         <w:rPr>
@@ -3762,6 +4172,155 @@
     </w:lvl>
   </w:abstractNum>
   <w:abstractNum w:abstractNumId="1" w15:restartNumberingAfterBreak="0">
+    <w:nsid w:val="056B0DE8"/>
+    <w:multiLevelType w:val="multilevel"/>
+    <w:tmpl w:val="68EEF5BC"/>
+    <w:lvl w:ilvl="0">
+      <w:start w:val="1"/>
+      <w:numFmt w:val="bullet"/>
+      <w:lvlText w:val=""/>
+      <w:lvlJc w:val="left"/>
+      <w:pPr>
+        <w:tabs>
+          <w:tab w:val="num" w:pos="720"/>
+        </w:tabs>
+        <w:ind w:left="720" w:hanging="360"/>
+      </w:pPr>
+      <w:rPr>
+        <w:rFonts w:ascii="Symbol" w:hAnsi="Symbol" w:hint="default"/>
+        <w:sz w:val="20"/>
+      </w:rPr>
+    </w:lvl>
+    <w:lvl w:ilvl="1" w:tentative="1">
+      <w:start w:val="1"/>
+      <w:numFmt w:val="bullet"/>
+      <w:lvlText w:val="o"/>
+      <w:lvlJc w:val="left"/>
+      <w:pPr>
+        <w:tabs>
+          <w:tab w:val="num" w:pos="1440"/>
+        </w:tabs>
+        <w:ind w:left="1440" w:hanging="360"/>
+      </w:pPr>
+      <w:rPr>
+        <w:rFonts w:ascii="Courier New" w:hAnsi="Courier New" w:hint="default"/>
+        <w:sz w:val="20"/>
+      </w:rPr>
+    </w:lvl>
+    <w:lvl w:ilvl="2" w:tentative="1">
+      <w:start w:val="1"/>
+      <w:numFmt w:val="bullet"/>
+      <w:lvlText w:val=""/>
+      <w:lvlJc w:val="left"/>
+      <w:pPr>
+        <w:tabs>
+          <w:tab w:val="num" w:pos="2160"/>
+        </w:tabs>
+        <w:ind w:left="2160" w:hanging="360"/>
+      </w:pPr>
+      <w:rPr>
+        <w:rFonts w:ascii="Wingdings" w:hAnsi="Wingdings" w:hint="default"/>
+        <w:sz w:val="20"/>
+      </w:rPr>
+    </w:lvl>
+    <w:lvl w:ilvl="3" w:tentative="1">
+      <w:start w:val="1"/>
+      <w:numFmt w:val="bullet"/>
+      <w:lvlText w:val=""/>
+      <w:lvlJc w:val="left"/>
+      <w:pPr>
+        <w:tabs>
+          <w:tab w:val="num" w:pos="2880"/>
+        </w:tabs>
+        <w:ind w:left="2880" w:hanging="360"/>
+      </w:pPr>
+      <w:rPr>
+        <w:rFonts w:ascii="Wingdings" w:hAnsi="Wingdings" w:hint="default"/>
+        <w:sz w:val="20"/>
+      </w:rPr>
+    </w:lvl>
+    <w:lvl w:ilvl="4" w:tentative="1">
+      <w:start w:val="1"/>
+      <w:numFmt w:val="bullet"/>
+      <w:lvlText w:val=""/>
+      <w:lvlJc w:val="left"/>
+      <w:pPr>
+        <w:tabs>
+          <w:tab w:val="num" w:pos="3600"/>
+        </w:tabs>
+        <w:ind w:left="3600" w:hanging="360"/>
+      </w:pPr>
+      <w:rPr>
+        <w:rFonts w:ascii="Wingdings" w:hAnsi="Wingdings" w:hint="default"/>
+        <w:sz w:val="20"/>
+      </w:rPr>
+    </w:lvl>
+    <w:lvl w:ilvl="5" w:tentative="1">
+      <w:start w:val="1"/>
+      <w:numFmt w:val="bullet"/>
+      <w:lvlText w:val=""/>
+      <w:lvlJc w:val="left"/>
+      <w:pPr>
+        <w:tabs>
+          <w:tab w:val="num" w:pos="4320"/>
+        </w:tabs>
+        <w:ind w:left="4320" w:hanging="360"/>
+      </w:pPr>
+      <w:rPr>
+        <w:rFonts w:ascii="Wingdings" w:hAnsi="Wingdings" w:hint="default"/>
+        <w:sz w:val="20"/>
+      </w:rPr>
+    </w:lvl>
+    <w:lvl w:ilvl="6" w:tentative="1">
+      <w:start w:val="1"/>
+      <w:numFmt w:val="bullet"/>
+      <w:lvlText w:val=""/>
+      <w:lvlJc w:val="left"/>
+      <w:pPr>
+        <w:tabs>
+          <w:tab w:val="num" w:pos="5040"/>
+        </w:tabs>
+        <w:ind w:left="5040" w:hanging="360"/>
+      </w:pPr>
+      <w:rPr>
+        <w:rFonts w:ascii="Wingdings" w:hAnsi="Wingdings" w:hint="default"/>
+        <w:sz w:val="20"/>
+      </w:rPr>
+    </w:lvl>
+    <w:lvl w:ilvl="7" w:tentative="1">
+      <w:start w:val="1"/>
+      <w:numFmt w:val="bullet"/>
+      <w:lvlText w:val=""/>
+      <w:lvlJc w:val="left"/>
+      <w:pPr>
+        <w:tabs>
+          <w:tab w:val="num" w:pos="5760"/>
+        </w:tabs>
+        <w:ind w:left="5760" w:hanging="360"/>
+      </w:pPr>
+      <w:rPr>
+        <w:rFonts w:ascii="Wingdings" w:hAnsi="Wingdings" w:hint="default"/>
+        <w:sz w:val="20"/>
+      </w:rPr>
+    </w:lvl>
+    <w:lvl w:ilvl="8" w:tentative="1">
+      <w:start w:val="1"/>
+      <w:numFmt w:val="bullet"/>
+      <w:lvlText w:val=""/>
+      <w:lvlJc w:val="left"/>
+      <w:pPr>
+        <w:tabs>
+          <w:tab w:val="num" w:pos="6480"/>
+        </w:tabs>
+        <w:ind w:left="6480" w:hanging="360"/>
+      </w:pPr>
+      <w:rPr>
+        <w:rFonts w:ascii="Wingdings" w:hAnsi="Wingdings" w:hint="default"/>
+        <w:sz w:val="20"/>
+      </w:rPr>
+    </w:lvl>
+  </w:abstractNum>
+  <w:abstractNum w:abstractNumId="2" w15:restartNumberingAfterBreak="0">
     <w:nsid w:val="06C905F8"/>
     <w:multiLevelType w:val="hybridMultilevel"/>
     <w:tmpl w:val="73367E24"/>
@@ -3874,7 +4433,7 @@
       </w:rPr>
     </w:lvl>
   </w:abstractNum>
-  <w:abstractNum w:abstractNumId="2" w15:restartNumberingAfterBreak="0">
+  <w:abstractNum w:abstractNumId="3" w15:restartNumberingAfterBreak="0">
     <w:nsid w:val="0DE25395"/>
     <w:multiLevelType w:val="multilevel"/>
     <w:tmpl w:val="71B8217C"/>
@@ -3987,7 +4546,156 @@
       </w:pPr>
     </w:lvl>
   </w:abstractNum>
-  <w:abstractNum w:abstractNumId="3" w15:restartNumberingAfterBreak="0">
+  <w:abstractNum w:abstractNumId="4" w15:restartNumberingAfterBreak="0">
+    <w:nsid w:val="0E7B4171"/>
+    <w:multiLevelType w:val="multilevel"/>
+    <w:tmpl w:val="9F6EB234"/>
+    <w:lvl w:ilvl="0">
+      <w:start w:val="1"/>
+      <w:numFmt w:val="bullet"/>
+      <w:lvlText w:val=""/>
+      <w:lvlJc w:val="left"/>
+      <w:pPr>
+        <w:tabs>
+          <w:tab w:val="num" w:pos="720"/>
+        </w:tabs>
+        <w:ind w:left="720" w:hanging="360"/>
+      </w:pPr>
+      <w:rPr>
+        <w:rFonts w:ascii="Symbol" w:hAnsi="Symbol" w:hint="default"/>
+        <w:sz w:val="20"/>
+      </w:rPr>
+    </w:lvl>
+    <w:lvl w:ilvl="1" w:tentative="1">
+      <w:start w:val="1"/>
+      <w:numFmt w:val="bullet"/>
+      <w:lvlText w:val="o"/>
+      <w:lvlJc w:val="left"/>
+      <w:pPr>
+        <w:tabs>
+          <w:tab w:val="num" w:pos="1440"/>
+        </w:tabs>
+        <w:ind w:left="1440" w:hanging="360"/>
+      </w:pPr>
+      <w:rPr>
+        <w:rFonts w:ascii="Courier New" w:hAnsi="Courier New" w:hint="default"/>
+        <w:sz w:val="20"/>
+      </w:rPr>
+    </w:lvl>
+    <w:lvl w:ilvl="2" w:tentative="1">
+      <w:start w:val="1"/>
+      <w:numFmt w:val="bullet"/>
+      <w:lvlText w:val=""/>
+      <w:lvlJc w:val="left"/>
+      <w:pPr>
+        <w:tabs>
+          <w:tab w:val="num" w:pos="2160"/>
+        </w:tabs>
+        <w:ind w:left="2160" w:hanging="360"/>
+      </w:pPr>
+      <w:rPr>
+        <w:rFonts w:ascii="Wingdings" w:hAnsi="Wingdings" w:hint="default"/>
+        <w:sz w:val="20"/>
+      </w:rPr>
+    </w:lvl>
+    <w:lvl w:ilvl="3" w:tentative="1">
+      <w:start w:val="1"/>
+      <w:numFmt w:val="bullet"/>
+      <w:lvlText w:val=""/>
+      <w:lvlJc w:val="left"/>
+      <w:pPr>
+        <w:tabs>
+          <w:tab w:val="num" w:pos="2880"/>
+        </w:tabs>
+        <w:ind w:left="2880" w:hanging="360"/>
+      </w:pPr>
+      <w:rPr>
+        <w:rFonts w:ascii="Wingdings" w:hAnsi="Wingdings" w:hint="default"/>
+        <w:sz w:val="20"/>
+      </w:rPr>
+    </w:lvl>
+    <w:lvl w:ilvl="4" w:tentative="1">
+      <w:start w:val="1"/>
+      <w:numFmt w:val="bullet"/>
+      <w:lvlText w:val=""/>
+      <w:lvlJc w:val="left"/>
+      <w:pPr>
+        <w:tabs>
+          <w:tab w:val="num" w:pos="3600"/>
+        </w:tabs>
+        <w:ind w:left="3600" w:hanging="360"/>
+      </w:pPr>
+      <w:rPr>
+        <w:rFonts w:ascii="Wingdings" w:hAnsi="Wingdings" w:hint="default"/>
+        <w:sz w:val="20"/>
+      </w:rPr>
+    </w:lvl>
+    <w:lvl w:ilvl="5" w:tentative="1">
+      <w:start w:val="1"/>
+      <w:numFmt w:val="bullet"/>
+      <w:lvlText w:val=""/>
+      <w:lvlJc w:val="left"/>
+      <w:pPr>
+        <w:tabs>
+          <w:tab w:val="num" w:pos="4320"/>
+        </w:tabs>
+        <w:ind w:left="4320" w:hanging="360"/>
+      </w:pPr>
+      <w:rPr>
+        <w:rFonts w:ascii="Wingdings" w:hAnsi="Wingdings" w:hint="default"/>
+        <w:sz w:val="20"/>
+      </w:rPr>
+    </w:lvl>
+    <w:lvl w:ilvl="6" w:tentative="1">
+      <w:start w:val="1"/>
+      <w:numFmt w:val="bullet"/>
+      <w:lvlText w:val=""/>
+      <w:lvlJc w:val="left"/>
+      <w:pPr>
+        <w:tabs>
+          <w:tab w:val="num" w:pos="5040"/>
+        </w:tabs>
+        <w:ind w:left="5040" w:hanging="360"/>
+      </w:pPr>
+      <w:rPr>
+        <w:rFonts w:ascii="Wingdings" w:hAnsi="Wingdings" w:hint="default"/>
+        <w:sz w:val="20"/>
+      </w:rPr>
+    </w:lvl>
+    <w:lvl w:ilvl="7" w:tentative="1">
+      <w:start w:val="1"/>
+      <w:numFmt w:val="bullet"/>
+      <w:lvlText w:val=""/>
+      <w:lvlJc w:val="left"/>
+      <w:pPr>
+        <w:tabs>
+          <w:tab w:val="num" w:pos="5760"/>
+        </w:tabs>
+        <w:ind w:left="5760" w:hanging="360"/>
+      </w:pPr>
+      <w:rPr>
+        <w:rFonts w:ascii="Wingdings" w:hAnsi="Wingdings" w:hint="default"/>
+        <w:sz w:val="20"/>
+      </w:rPr>
+    </w:lvl>
+    <w:lvl w:ilvl="8" w:tentative="1">
+      <w:start w:val="1"/>
+      <w:numFmt w:val="bullet"/>
+      <w:lvlText w:val=""/>
+      <w:lvlJc w:val="left"/>
+      <w:pPr>
+        <w:tabs>
+          <w:tab w:val="num" w:pos="6480"/>
+        </w:tabs>
+        <w:ind w:left="6480" w:hanging="360"/>
+      </w:pPr>
+      <w:rPr>
+        <w:rFonts w:ascii="Wingdings" w:hAnsi="Wingdings" w:hint="default"/>
+        <w:sz w:val="20"/>
+      </w:rPr>
+    </w:lvl>
+  </w:abstractNum>
+  <w:abstractNum w:abstractNumId="5" w15:restartNumberingAfterBreak="0">
     <w:nsid w:val="20AA4FDF"/>
     <w:multiLevelType w:val="multilevel"/>
     <w:tmpl w:val="BBBEE21A"/>
@@ -4136,7 +4844,7 @@
       </w:rPr>
     </w:lvl>
   </w:abstractNum>
-  <w:abstractNum w:abstractNumId="4" w15:restartNumberingAfterBreak="0">
+  <w:abstractNum w:abstractNumId="6" w15:restartNumberingAfterBreak="0">
     <w:nsid w:val="28FC1412"/>
     <w:multiLevelType w:val="multilevel"/>
     <w:tmpl w:val="38267F8C"/>
@@ -4285,7 +4993,7 @@
       </w:rPr>
     </w:lvl>
   </w:abstractNum>
-  <w:abstractNum w:abstractNumId="5" w15:restartNumberingAfterBreak="0">
+  <w:abstractNum w:abstractNumId="7" w15:restartNumberingAfterBreak="0">
     <w:nsid w:val="2AF07BB6"/>
     <w:multiLevelType w:val="multilevel"/>
     <w:tmpl w:val="8604D538"/>
@@ -4398,7 +5106,7 @@
       </w:pPr>
     </w:lvl>
   </w:abstractNum>
-  <w:abstractNum w:abstractNumId="6" w15:restartNumberingAfterBreak="0">
+  <w:abstractNum w:abstractNumId="8" w15:restartNumberingAfterBreak="0">
     <w:nsid w:val="36FA440A"/>
     <w:multiLevelType w:val="multilevel"/>
     <w:tmpl w:val="CE8A1F56"/>
@@ -4547,7 +5255,7 @@
       </w:rPr>
     </w:lvl>
   </w:abstractNum>
-  <w:abstractNum w:abstractNumId="7" w15:restartNumberingAfterBreak="0">
+  <w:abstractNum w:abstractNumId="9" w15:restartNumberingAfterBreak="0">
     <w:nsid w:val="39E24D7D"/>
     <w:multiLevelType w:val="hybridMultilevel"/>
     <w:tmpl w:val="F6F4BA2E"/>
@@ -4660,7 +5368,7 @@
       </w:rPr>
     </w:lvl>
   </w:abstractNum>
-  <w:abstractNum w:abstractNumId="8" w15:restartNumberingAfterBreak="0">
+  <w:abstractNum w:abstractNumId="10" w15:restartNumberingAfterBreak="0">
     <w:nsid w:val="59A6047E"/>
     <w:multiLevelType w:val="multilevel"/>
     <w:tmpl w:val="26AC0056"/>
@@ -4809,7 +5517,7 @@
       </w:rPr>
     </w:lvl>
   </w:abstractNum>
-  <w:abstractNum w:abstractNumId="9" w15:restartNumberingAfterBreak="0">
+  <w:abstractNum w:abstractNumId="11" w15:restartNumberingAfterBreak="0">
     <w:nsid w:val="5DF95C74"/>
     <w:multiLevelType w:val="multilevel"/>
     <w:tmpl w:val="4DECDDD0"/>
@@ -4958,7 +5666,7 @@
       </w:rPr>
     </w:lvl>
   </w:abstractNum>
-  <w:abstractNum w:abstractNumId="10" w15:restartNumberingAfterBreak="0">
+  <w:abstractNum w:abstractNumId="12" w15:restartNumberingAfterBreak="0">
     <w:nsid w:val="5EE00048"/>
     <w:multiLevelType w:val="multilevel"/>
     <w:tmpl w:val="017A180A"/>
@@ -5071,7 +5779,7 @@
       </w:pPr>
     </w:lvl>
   </w:abstractNum>
-  <w:abstractNum w:abstractNumId="11" w15:restartNumberingAfterBreak="0">
+  <w:abstractNum w:abstractNumId="13" w15:restartNumberingAfterBreak="0">
     <w:nsid w:val="758968DB"/>
     <w:multiLevelType w:val="multilevel"/>
     <w:tmpl w:val="AC5A78A0"/>
@@ -5220,7 +5928,156 @@
       </w:rPr>
     </w:lvl>
   </w:abstractNum>
-  <w:abstractNum w:abstractNumId="12" w15:restartNumberingAfterBreak="0">
+  <w:abstractNum w:abstractNumId="14" w15:restartNumberingAfterBreak="0">
+    <w:nsid w:val="7B5704D0"/>
+    <w:multiLevelType w:val="multilevel"/>
+    <w:tmpl w:val="C10EADEC"/>
+    <w:lvl w:ilvl="0">
+      <w:start w:val="1"/>
+      <w:numFmt w:val="bullet"/>
+      <w:lvlText w:val=""/>
+      <w:lvlJc w:val="left"/>
+      <w:pPr>
+        <w:tabs>
+          <w:tab w:val="num" w:pos="720"/>
+        </w:tabs>
+        <w:ind w:left="720" w:hanging="360"/>
+      </w:pPr>
+      <w:rPr>
+        <w:rFonts w:ascii="Symbol" w:hAnsi="Symbol" w:hint="default"/>
+        <w:sz w:val="20"/>
+      </w:rPr>
+    </w:lvl>
+    <w:lvl w:ilvl="1" w:tentative="1">
+      <w:start w:val="1"/>
+      <w:numFmt w:val="bullet"/>
+      <w:lvlText w:val="o"/>
+      <w:lvlJc w:val="left"/>
+      <w:pPr>
+        <w:tabs>
+          <w:tab w:val="num" w:pos="1440"/>
+        </w:tabs>
+        <w:ind w:left="1440" w:hanging="360"/>
+      </w:pPr>
+      <w:rPr>
+        <w:rFonts w:ascii="Courier New" w:hAnsi="Courier New" w:hint="default"/>
+        <w:sz w:val="20"/>
+      </w:rPr>
+    </w:lvl>
+    <w:lvl w:ilvl="2" w:tentative="1">
+      <w:start w:val="1"/>
+      <w:numFmt w:val="bullet"/>
+      <w:lvlText w:val=""/>
+      <w:lvlJc w:val="left"/>
+      <w:pPr>
+        <w:tabs>
+          <w:tab w:val="num" w:pos="2160"/>
+        </w:tabs>
+        <w:ind w:left="2160" w:hanging="360"/>
+      </w:pPr>
+      <w:rPr>
+        <w:rFonts w:ascii="Wingdings" w:hAnsi="Wingdings" w:hint="default"/>
+        <w:sz w:val="20"/>
+      </w:rPr>
+    </w:lvl>
+    <w:lvl w:ilvl="3" w:tentative="1">
+      <w:start w:val="1"/>
+      <w:numFmt w:val="bullet"/>
+      <w:lvlText w:val=""/>
+      <w:lvlJc w:val="left"/>
+      <w:pPr>
+        <w:tabs>
+          <w:tab w:val="num" w:pos="2880"/>
+        </w:tabs>
+        <w:ind w:left="2880" w:hanging="360"/>
+      </w:pPr>
+      <w:rPr>
+        <w:rFonts w:ascii="Wingdings" w:hAnsi="Wingdings" w:hint="default"/>
+        <w:sz w:val="20"/>
+      </w:rPr>
+    </w:lvl>
+    <w:lvl w:ilvl="4" w:tentative="1">
+      <w:start w:val="1"/>
+      <w:numFmt w:val="bullet"/>
+      <w:lvlText w:val=""/>
+      <w:lvlJc w:val="left"/>
+      <w:pPr>
+        <w:tabs>
+          <w:tab w:val="num" w:pos="3600"/>
+        </w:tabs>
+        <w:ind w:left="3600" w:hanging="360"/>
+      </w:pPr>
+      <w:rPr>
+        <w:rFonts w:ascii="Wingdings" w:hAnsi="Wingdings" w:hint="default"/>
+        <w:sz w:val="20"/>
+      </w:rPr>
+    </w:lvl>
+    <w:lvl w:ilvl="5" w:tentative="1">
+      <w:start w:val="1"/>
+      <w:numFmt w:val="bullet"/>
+      <w:lvlText w:val=""/>
+      <w:lvlJc w:val="left"/>
+      <w:pPr>
+        <w:tabs>
+          <w:tab w:val="num" w:pos="4320"/>
+        </w:tabs>
+        <w:ind w:left="4320" w:hanging="360"/>
+      </w:pPr>
+      <w:rPr>
+        <w:rFonts w:ascii="Wingdings" w:hAnsi="Wingdings" w:hint="default"/>
+        <w:sz w:val="20"/>
+      </w:rPr>
+    </w:lvl>
+    <w:lvl w:ilvl="6" w:tentative="1">
+      <w:start w:val="1"/>
+      <w:numFmt w:val="bullet"/>
+      <w:lvlText w:val=""/>
+      <w:lvlJc w:val="left"/>
+      <w:pPr>
+        <w:tabs>
+          <w:tab w:val="num" w:pos="5040"/>
+        </w:tabs>
+        <w:ind w:left="5040" w:hanging="360"/>
+      </w:pPr>
+      <w:rPr>
+        <w:rFonts w:ascii="Wingdings" w:hAnsi="Wingdings" w:hint="default"/>
+        <w:sz w:val="20"/>
+      </w:rPr>
+    </w:lvl>
+    <w:lvl w:ilvl="7" w:tentative="1">
+      <w:start w:val="1"/>
+      <w:numFmt w:val="bullet"/>
+      <w:lvlText w:val=""/>
+      <w:lvlJc w:val="left"/>
+      <w:pPr>
+        <w:tabs>
+          <w:tab w:val="num" w:pos="5760"/>
+        </w:tabs>
+        <w:ind w:left="5760" w:hanging="360"/>
+      </w:pPr>
+      <w:rPr>
+        <w:rFonts w:ascii="Wingdings" w:hAnsi="Wingdings" w:hint="default"/>
+        <w:sz w:val="20"/>
+      </w:rPr>
+    </w:lvl>
+    <w:lvl w:ilvl="8" w:tentative="1">
+      <w:start w:val="1"/>
+      <w:numFmt w:val="bullet"/>
+      <w:lvlText w:val=""/>
+      <w:lvlJc w:val="left"/>
+      <w:pPr>
+        <w:tabs>
+          <w:tab w:val="num" w:pos="6480"/>
+        </w:tabs>
+        <w:ind w:left="6480" w:hanging="360"/>
+      </w:pPr>
+      <w:rPr>
+        <w:rFonts w:ascii="Wingdings" w:hAnsi="Wingdings" w:hint="default"/>
+        <w:sz w:val="20"/>
+      </w:rPr>
+    </w:lvl>
+  </w:abstractNum>
+  <w:abstractNum w:abstractNumId="15" w15:restartNumberingAfterBreak="0">
     <w:nsid w:val="7CBF0747"/>
     <w:multiLevelType w:val="multilevel"/>
     <w:tmpl w:val="C1986016"/>
@@ -5370,43 +6227,52 @@
     </w:lvl>
   </w:abstractNum>
   <w:num w:numId="1" w16cid:durableId="821510236">
+    <w:abstractNumId w:val="9"/>
+  </w:num>
+  <w:num w:numId="2" w16cid:durableId="886725061">
     <w:abstractNumId w:val="7"/>
   </w:num>
-  <w:num w:numId="2" w16cid:durableId="886725061">
-    <w:abstractNumId w:val="5"/>
-  </w:num>
   <w:num w:numId="3" w16cid:durableId="1498884744">
-    <w:abstractNumId w:val="4"/>
+    <w:abstractNumId w:val="6"/>
   </w:num>
   <w:num w:numId="4" w16cid:durableId="250899219">
-    <w:abstractNumId w:val="9"/>
+    <w:abstractNumId w:val="11"/>
   </w:num>
   <w:num w:numId="5" w16cid:durableId="1101339606">
     <w:abstractNumId w:val="0"/>
   </w:num>
   <w:num w:numId="6" w16cid:durableId="886572808">
-    <w:abstractNumId w:val="6"/>
+    <w:abstractNumId w:val="8"/>
   </w:num>
   <w:num w:numId="7" w16cid:durableId="159122552">
-    <w:abstractNumId w:val="11"/>
+    <w:abstractNumId w:val="13"/>
   </w:num>
   <w:num w:numId="8" w16cid:durableId="1594508605">
+    <w:abstractNumId w:val="5"/>
+  </w:num>
+  <w:num w:numId="9" w16cid:durableId="1776827396">
     <w:abstractNumId w:val="3"/>
   </w:num>
-  <w:num w:numId="9" w16cid:durableId="1776827396">
+  <w:num w:numId="10" w16cid:durableId="2090155618">
     <w:abstractNumId w:val="2"/>
   </w:num>
-  <w:num w:numId="10" w16cid:durableId="2090155618">
+  <w:num w:numId="11" w16cid:durableId="1199902646">
+    <w:abstractNumId w:val="12"/>
+  </w:num>
+  <w:num w:numId="12" w16cid:durableId="444346674">
+    <w:abstractNumId w:val="10"/>
+  </w:num>
+  <w:num w:numId="13" w16cid:durableId="1527479927">
+    <w:abstractNumId w:val="15"/>
+  </w:num>
+  <w:num w:numId="14" w16cid:durableId="1957718096">
+    <w:abstractNumId w:val="14"/>
+  </w:num>
+  <w:num w:numId="15" w16cid:durableId="1804542374">
     <w:abstractNumId w:val="1"/>
   </w:num>
-  <w:num w:numId="11" w16cid:durableId="1199902646">
-    <w:abstractNumId w:val="10"/>
-  </w:num>
-  <w:num w:numId="12" w16cid:durableId="444346674">
-    <w:abstractNumId w:val="8"/>
-  </w:num>
-  <w:num w:numId="13" w16cid:durableId="1527479927">
-    <w:abstractNumId w:val="12"/>
+  <w:num w:numId="16" w16cid:durableId="1958288499">
+    <w:abstractNumId w:val="4"/>
   </w:num>
 </w:numbering>
 </file>

</xml_diff>

<commit_message>
Add SQL history data files (excluding large Employees dump)
</commit_message>
<xml_diff>
--- a/SQL/History/notes/History.docx
+++ b/SQL/History/notes/History.docx
@@ -4328,6 +4328,20 @@
         </w:rPr>
         <w:t>Data warehouse queries</w:t>
       </w:r>
+    </w:p>
+    <w:p>
+      <w:pPr>
+        <w:numPr>
+          <w:ilvl w:val="0"/>
+          <w:numId w:val="10"/>
+        </w:numPr>
+        <w:spacing w:before="100" w:beforeAutospacing="1" w:after="100" w:afterAutospacing="1" w:line="276" w:lineRule="auto"/>
+        <w:rPr>
+          <w:rFonts w:eastAsia="Times New Roman" w:cs="Times New Roman"/>
+          <w:kern w:val="0"/>
+          <w14:ligatures w14:val="none"/>
+        </w:rPr>
+      </w:pPr>
     </w:p>
     <w:p>
       <w:pPr>
@@ -7560,6 +7574,7 @@
   <w:style w:type="character" w:default="1" w:styleId="DefaultParagraphFont">
     <w:name w:val="Default Paragraph Font"/>
     <w:uiPriority w:val="1"/>
+    <w:semiHidden/>
     <w:unhideWhenUsed/>
   </w:style>
   <w:style w:type="table" w:default="1" w:styleId="TableNormal">

</xml_diff>